<commit_message>
Fixed basic formatting of PBS.
</commit_message>
<xml_diff>
--- a/resume.docx
+++ b/resume.docx
@@ -505,120 +505,100 @@
         <w:t xml:space="preserve">Delivered multiple successful projects resulting in the growth of technical team from 2 to 6 individuals to accommodate demand</w:t>
       </w:r>
     </w:p>
-    <w:bookmarkStart w:id="34" w:name="public-broadcasting-service-1"/>
+    <w:bookmarkStart w:id="34" w:name="manager-of-digital-development"/>
+    <w:p>
+      <w:pPr>
+        <w:pStyle w:val="Heading3"/>
+      </w:pPr>
+      <w:r>
+        <w:t xml:space="preserve">Manager of Digital Development</w:t>
+      </w:r>
+    </w:p>
+    <w:bookmarkEnd w:id="34"/>
+    <w:p>
+      <w:r>
+        <w:t xml:space="preserve">2007 — Python, Django, Javascript, Backbone.js, MySQL, Xapian, Amazon EC2, Paypal Payflow Pro, GIT, SVN</w:t>
+      </w:r>
+    </w:p>
+    <w:p>
+      <w:pPr>
+        <w:numPr>
+          <w:numId w:val="6"/>
+          <w:ilvl w:val="0"/>
+        </w:numPr>
+      </w:pPr>
+      <w:r>
+        <w:t xml:space="preserve">Demonstrated leadership as technical lead; managing multiple project timelines and deliverables; working with colleagues to identify and develop solutions to operational requirements and shortcomings</w:t>
+      </w:r>
+    </w:p>
+    <w:p>
+      <w:pPr>
+        <w:numPr>
+          <w:numId w:val="6"/>
+          <w:ilvl w:val="0"/>
+        </w:numPr>
+      </w:pPr>
+      <w:r>
+        <w:t xml:space="preserve">Negotiated with multiple companies to donate products and services to PBS resulting in recurring savings of over $40,000 (Atlassian, ExtJS, Github, etc.)</w:t>
+      </w:r>
+    </w:p>
+    <w:bookmarkStart w:id="35" w:name="senior-web-technologist"/>
+    <w:p>
+      <w:pPr>
+        <w:pStyle w:val="Heading3"/>
+      </w:pPr>
+      <w:r>
+        <w:t xml:space="preserve">Senior Web Technologist</w:t>
+      </w:r>
+    </w:p>
+    <w:bookmarkEnd w:id="35"/>
+    <w:p>
+      <w:r>
+        <w:t xml:space="preserve">2005 - 2007 — ColdFusion, Java, Javascript, Microsoft SQL Server, Microsoft IIS, Visual Source Safe</w:t>
+      </w:r>
+    </w:p>
+    <w:p>
+      <w:pPr>
+        <w:numPr>
+          <w:numId w:val="7"/>
+          <w:ilvl w:val="0"/>
+        </w:numPr>
+      </w:pPr>
+      <w:r>
+        <w:t xml:space="preserve">Demonstrated leadership as technical lead; managing multiple project timelines and deliverables; working with colleagues to identify and develop solutions to operational requirements and shortcomings</w:t>
+      </w:r>
+    </w:p>
+    <w:p>
+      <w:pPr>
+        <w:numPr>
+          <w:numId w:val="7"/>
+          <w:ilvl w:val="0"/>
+        </w:numPr>
+      </w:pPr>
+      <w:r>
+        <w:t xml:space="preserve">Negotiated with multiple companies to donate products and services to PBS resulting in recurring savings of over $40,000 (Atlassian, ExtJS, Github, etc.)</w:t>
+      </w:r>
+    </w:p>
+    <w:bookmarkStart w:id="36" w:name="education"/>
+    <w:p>
+      <w:pPr>
+        <w:pStyle w:val="Heading1"/>
+      </w:pPr>
+      <w:r>
+        <w:t xml:space="preserve">Education</w:t>
+      </w:r>
+    </w:p>
+    <w:bookmarkEnd w:id="36"/>
+    <w:bookmarkStart w:id="37" w:name="university-of-illinois-at-urbana-champaign"/>
     <w:p>
       <w:pPr>
         <w:pStyle w:val="Heading2"/>
       </w:pPr>
       <w:r>
-        <w:t xml:space="preserve">Public Broadcasting Service</w:t>
-      </w:r>
-    </w:p>
-    <w:bookmarkEnd w:id="34"/>
-    <w:bookmarkStart w:id="35" w:name="manager-of-digital-development"/>
-    <w:p>
-      <w:pPr>
-        <w:pStyle w:val="Heading3"/>
-      </w:pPr>
-      <w:r>
-        <w:t xml:space="preserve">Manager of Digital Development</w:t>
-      </w:r>
-    </w:p>
-    <w:bookmarkEnd w:id="35"/>
-    <w:p>
-      <w:r>
-        <w:t xml:space="preserve">2007 — Python, Django, Javascript, Backbone.js, MySQL, Xapian, Amazon EC2, Paypal Payflow Pro, GIT, SVN</w:t>
-      </w:r>
-    </w:p>
-    <w:p>
-      <w:pPr>
-        <w:numPr>
-          <w:numId w:val="6"/>
-          <w:ilvl w:val="0"/>
-        </w:numPr>
-      </w:pPr>
-      <w:r>
-        <w:t xml:space="preserve">Demonstrated leadership as technical lead; managing multiple project timelines and deliverables; working with colleagues to identify and develop solutions to operational requirements and shortcomings</w:t>
-      </w:r>
-    </w:p>
-    <w:p>
-      <w:pPr>
-        <w:numPr>
-          <w:numId w:val="6"/>
-          <w:ilvl w:val="0"/>
-        </w:numPr>
-      </w:pPr>
-      <w:r>
-        <w:t xml:space="preserve">Negotiated with multiple companies to donate products and services to PBS resulting in recurring savings of over $40,000 (Atlassian, ExtJS, Github, etc.)</w:t>
-      </w:r>
-    </w:p>
-    <w:bookmarkStart w:id="36" w:name="public-broadcasting-service-2"/>
-    <w:p>
-      <w:pPr>
-        <w:pStyle w:val="Heading2"/>
-      </w:pPr>
-      <w:r>
-        <w:t xml:space="preserve">Public Broadcasting Service</w:t>
-      </w:r>
-    </w:p>
-    <w:bookmarkEnd w:id="36"/>
-    <w:bookmarkStart w:id="37" w:name="senior-web-technologist"/>
-    <w:p>
-      <w:pPr>
-        <w:pStyle w:val="Heading3"/>
-      </w:pPr>
-      <w:r>
-        <w:t xml:space="preserve">Senior Web Technologist</w:t>
+        <w:t xml:space="preserve">University of Illinois at Urbana-Champaign</w:t>
       </w:r>
     </w:p>
     <w:bookmarkEnd w:id="37"/>
-    <w:p>
-      <w:r>
-        <w:t xml:space="preserve">2005 - 2007 — , ColdFusion, Java, Javascript, Microsoft SQL Server, Microsoft IIS, Visual Source Safe</w:t>
-      </w:r>
-    </w:p>
-    <w:p>
-      <w:pPr>
-        <w:numPr>
-          <w:numId w:val="7"/>
-          <w:ilvl w:val="0"/>
-        </w:numPr>
-      </w:pPr>
-      <w:r>
-        <w:t xml:space="preserve">Demonstrated leadership as technical lead; managing multiple project timelines and deliverables; working with colleagues to identify and develop solutions to operational requirements and shortcomings</w:t>
-      </w:r>
-    </w:p>
-    <w:p>
-      <w:pPr>
-        <w:numPr>
-          <w:numId w:val="7"/>
-          <w:ilvl w:val="0"/>
-        </w:numPr>
-      </w:pPr>
-      <w:r>
-        <w:t xml:space="preserve">Negotiated with multiple companies to donate products and services to PBS resulting in recurring savings of over $40,000 (Atlassian, ExtJS, Github, etc.)</w:t>
-      </w:r>
-    </w:p>
-    <w:bookmarkStart w:id="38" w:name="education"/>
-    <w:p>
-      <w:pPr>
-        <w:pStyle w:val="Heading1"/>
-      </w:pPr>
-      <w:r>
-        <w:t xml:space="preserve">Education</w:t>
-      </w:r>
-    </w:p>
-    <w:bookmarkEnd w:id="38"/>
-    <w:bookmarkStart w:id="39" w:name="university-of-illinois-at-urbana-champaign"/>
-    <w:p>
-      <w:pPr>
-        <w:pStyle w:val="Heading2"/>
-      </w:pPr>
-      <w:r>
-        <w:t xml:space="preserve">University of Illinois at Urbana-Champaign</w:t>
-      </w:r>
-    </w:p>
-    <w:bookmarkEnd w:id="39"/>
     <w:p>
       <w:r>
         <w:t xml:space="preserve">2000 - 2004 — Dean's List, 3.4 GPA</w:t>
@@ -632,7 +612,7 @@
         <w:t xml:space="preserve">Bachelor of Science in Computer Science, College of Engineering</w:t>
       </w:r>
     </w:p>
-    <w:bookmarkStart w:id="40" w:name="skillset"/>
+    <w:bookmarkStart w:id="38" w:name="skillset"/>
     <w:p>
       <w:pPr>
         <w:pStyle w:val="Heading1"/>
@@ -641,79 +621,79 @@
         <w:t xml:space="preserve">Skillset</w:t>
       </w:r>
     </w:p>
+    <w:bookmarkEnd w:id="38"/>
+    <w:bookmarkStart w:id="39" w:name="server-side"/>
+    <w:p>
+      <w:pPr>
+        <w:pStyle w:val="Heading2"/>
+      </w:pPr>
+      <w:r>
+        <w:t xml:space="preserve">Server-side</w:t>
+      </w:r>
+    </w:p>
+    <w:bookmarkEnd w:id="39"/>
+    <w:p>
+      <w:r>
+        <w:t xml:space="preserve">Python, Django, Ruby, Ruby on Rails, RESTful Webservices, SOAP &amp; XML-RPC, NodeJS, Java, PHP, ColdFusion</w:t>
+      </w:r>
+    </w:p>
+    <w:bookmarkStart w:id="40" w:name="client-side"/>
+    <w:p>
+      <w:pPr>
+        <w:pStyle w:val="Heading2"/>
+      </w:pPr>
+      <w:r>
+        <w:t xml:space="preserve">Client-side</w:t>
+      </w:r>
+    </w:p>
     <w:bookmarkEnd w:id="40"/>
-    <w:bookmarkStart w:id="41" w:name="server-side"/>
+    <w:p>
+      <w:r>
+        <w:t xml:space="preserve">Javascript, Backbone.js, Require.js, D3.js, Handlebars.js, Mocha.js, Chai.js, HTML/CSS</w:t>
+      </w:r>
+    </w:p>
+    <w:bookmarkStart w:id="41" w:name="devops"/>
     <w:p>
       <w:pPr>
         <w:pStyle w:val="Heading2"/>
       </w:pPr>
       <w:r>
-        <w:t xml:space="preserve">Server-side</w:t>
+        <w:t xml:space="preserve">DevOps</w:t>
       </w:r>
     </w:p>
     <w:bookmarkEnd w:id="41"/>
     <w:p>
       <w:r>
-        <w:t xml:space="preserve">Python, Django, Ruby, Ruby on Rails, RESTful Webservices, SOAP &amp; XML-RPC, NodeJS, Java, PHP, ColdFusion</w:t>
-      </w:r>
-    </w:p>
-    <w:bookmarkStart w:id="42" w:name="client-side"/>
+        <w:t xml:space="preserve">Chef, MySQL, PostgreSQL, SOLR, Cassandra, Nginx, Apache, Vagrant, Amazon EC2, Rightscale, EngineYard</w:t>
+      </w:r>
+    </w:p>
+    <w:bookmarkStart w:id="42" w:name="other"/>
     <w:p>
       <w:pPr>
         <w:pStyle w:val="Heading2"/>
       </w:pPr>
       <w:r>
-        <w:t xml:space="preserve">Client-side</w:t>
+        <w:t xml:space="preserve">Other</w:t>
       </w:r>
     </w:p>
     <w:bookmarkEnd w:id="42"/>
     <w:p>
       <w:r>
-        <w:t xml:space="preserve">Javascript, Backbone.js, Require.js, D3.js, Handlebars.js, Mocha.js, Chai.js, HTML/CSS</w:t>
-      </w:r>
-    </w:p>
-    <w:bookmarkStart w:id="43" w:name="devops"/>
+        <w:t xml:space="preserve">Test Driven Development (TDD), Agile/XP, Unit Testing, Continuous Integration, Rapid Prototyping, Database Design, A/B Testing, High Availability (HA), Distributed Processing, Load Balancing</w:t>
+      </w:r>
+    </w:p>
+    <w:bookmarkStart w:id="43" w:name="interested-get-in-touch"/>
     <w:p>
       <w:pPr>
         <w:pStyle w:val="Heading2"/>
       </w:pPr>
       <w:r>
-        <w:t xml:space="preserve">DevOps</w:t>
+        <w:t xml:space="preserve">Interested? Get in Touch</w:t>
       </w:r>
     </w:p>
     <w:bookmarkEnd w:id="43"/>
     <w:p>
-      <w:r>
-        <w:t xml:space="preserve">Chef, MySQL, PostgreSQL, SOLR, Cassandra, Nginx, Apache, Vagrant, Amazon EC2, Rightscale, EngineYard</w:t>
-      </w:r>
-    </w:p>
-    <w:bookmarkStart w:id="44" w:name="other"/>
-    <w:p>
-      <w:pPr>
-        <w:pStyle w:val="Heading2"/>
-      </w:pPr>
-      <w:r>
-        <w:t xml:space="preserve">Other</w:t>
-      </w:r>
-    </w:p>
-    <w:bookmarkEnd w:id="44"/>
-    <w:p>
-      <w:r>
-        <w:t xml:space="preserve">Test Driven Development (TDD), Agile/XP, Unit Testing, Continuous Integration, Rapid Prototyping, Database Design, A/B Testing, High Availability (HA), Distributed Processing, Load Balancing</w:t>
-      </w:r>
-    </w:p>
-    <w:bookmarkStart w:id="45" w:name="interested-get-in-touch"/>
-    <w:p>
-      <w:pPr>
-        <w:pStyle w:val="Heading2"/>
-      </w:pPr>
-      <w:r>
-        <w:t xml:space="preserve">Interested? Get in Touch</w:t>
-      </w:r>
-    </w:p>
-    <w:bookmarkEnd w:id="45"/>
-    <w:p>
-      <w:hyperlink r:id="rId46">
+      <w:hyperlink r:id="rId44">
         <w:r>
           <w:rPr>
             <w:rStyle w:val="Link"/>
@@ -739,7 +719,7 @@
                     </pic:cNvPicPr>
                   </pic:nvPicPr>
                   <pic:blipFill>
-                    <a:blip r:embed="rId47"/>
+                    <a:blip r:embed="rId45"/>
                     <a:stretch>
                       <a:fillRect/>
                     </a:stretch>
@@ -782,7 +762,7 @@
 <file path=word/numbering.xml><?xml version="1.0" encoding="utf-8"?>
 <w:numbering xmlns:w="http://schemas.openxmlformats.org/wordprocessingml/2006/main">
   <w:abstractNum w:abstractNumId="0">
-    <w:nsid w:val="b8b88c65"/>
+    <w:nsid w:val="d5f4849d"/>
     <w:multiLevelType w:val="multilevel"/>
     <w:lvl w:ilvl="0">
       <w:numFmt w:val="bullet"/>
@@ -863,7 +843,7 @@
     </w:lvl>
   </w:abstractNum>
   <w:abstractNum w:abstractNumId="2">
-    <w:nsid w:val="d383760d"/>
+    <w:nsid w:val="ea4aaea9"/>
     <w:multiLevelType w:val="multilevel"/>
     <w:lvl w:ilvl="0">
       <w:numFmt w:val="bullet"/>

</xml_diff>

<commit_message>
Updated the bullseye work sample image.
</commit_message>
<xml_diff>
--- a/resume.docx
+++ b/resume.docx
@@ -682,31 +682,21 @@
         <w:t xml:space="preserve">Test Driven Development (TDD), Agile/XP, Unit Testing, Continuous Integration, Rapid Prototyping, Database Design, A/B Testing, High Availability (HA), Distributed Processing, Load Balancing</w:t>
       </w:r>
     </w:p>
-    <w:bookmarkStart w:id="43" w:name="interested-get-in-touch"/>
-    <w:p>
-      <w:pPr>
-        <w:pStyle w:val="Heading2"/>
-      </w:pPr>
-      <w:r>
-        <w:t xml:space="preserve">Interested? Get in Touch</w:t>
+    <w:bookmarkStart w:id="43" w:name="work-samples"/>
+    <w:p>
+      <w:pPr>
+        <w:pStyle w:val="Heading1"/>
+      </w:pPr>
+      <w:r>
+        <w:t xml:space="preserve">Work Samples</w:t>
       </w:r>
     </w:p>
     <w:bookmarkEnd w:id="43"/>
-    <w:p>
-      <w:hyperlink r:id="rId44">
-        <w:r>
-          <w:rPr>
-            <w:rStyle w:val="Link"/>
-          </w:rPr>
-          <w:t xml:space="preserve">Send Nowell an Email</w:t>
-        </w:r>
-      </w:hyperlink>
-    </w:p>
     <w:p>
       <w:r>
         <w:drawing>
           <wp:inline>
-            <wp:extent cx="16764000" cy="15265400"/>
+            <wp:extent cx="8369300" cy="7620000"/>
             <wp:effectExtent b="0" l="0" r="0" t="0"/>
             <wp:docPr descr="" id="1" name="Picture"/>
             <a:graphic>
@@ -719,7 +709,7 @@
                     </pic:cNvPicPr>
                   </pic:nvPicPr>
                   <pic:blipFill>
-                    <a:blip r:embed="rId45"/>
+                    <a:blip r:embed="rId44"/>
                     <a:stretch>
                       <a:fillRect/>
                     </a:stretch>
@@ -727,7 +717,7 @@
                   <pic:spPr bwMode="auto">
                     <a:xfrm>
                       <a:off x="0" y="0"/>
-                      <a:ext cx="16764000" cy="15265400"/>
+                      <a:ext cx="8369300" cy="7620000"/>
                     </a:xfrm>
                     <a:prstGeom prst="rect">
                       <a:avLst/>
@@ -751,6 +741,26 @@
         <w:t xml:space="preserve">Interactive D3.js Powered SVG Visualization tool (with R2D3.js fallback for IE7/8)</w:t>
       </w:r>
     </w:p>
+    <w:bookmarkStart w:id="45" w:name="interested-get-in-touch"/>
+    <w:p>
+      <w:pPr>
+        <w:pStyle w:val="Heading2"/>
+      </w:pPr>
+      <w:r>
+        <w:t xml:space="preserve">Interested? Get in Touch</w:t>
+      </w:r>
+    </w:p>
+    <w:bookmarkEnd w:id="45"/>
+    <w:p>
+      <w:hyperlink r:id="rId46">
+        <w:r>
+          <w:rPr>
+            <w:rStyle w:val="Link"/>
+          </w:rPr>
+          <w:t xml:space="preserve">Send Nowell an Email</w:t>
+        </w:r>
+      </w:hyperlink>
+    </w:p>
   </w:body>
 </w:document>
 </file>
@@ -762,7 +772,7 @@
 <file path=word/numbering.xml><?xml version="1.0" encoding="utf-8"?>
 <w:numbering xmlns:w="http://schemas.openxmlformats.org/wordprocessingml/2006/main">
   <w:abstractNum w:abstractNumId="0">
-    <w:nsid w:val="d5f4849d"/>
+    <w:nsid w:val="f0f6d9a1"/>
     <w:multiLevelType w:val="multilevel"/>
     <w:lvl w:ilvl="0">
       <w:numFmt w:val="bullet"/>
@@ -843,7 +853,7 @@
     </w:lvl>
   </w:abstractNum>
   <w:abstractNum w:abstractNumId="2">
-    <w:nsid w:val="ea4aaea9"/>
+    <w:nsid w:val="d93906c4"/>
     <w:multiLevelType w:val="multilevel"/>
     <w:lvl w:ilvl="0">
       <w:numFmt w:val="bullet"/>

</xml_diff>

<commit_message>
Updated to bootstrap 3.
Change-Id: I3869dc215ef08a9071e75872efed69bb84fddd02
</commit_message>
<xml_diff>
--- a/resume.docx
+++ b/resume.docx
@@ -772,7 +772,7 @@
 <file path=word/numbering.xml><?xml version="1.0" encoding="utf-8"?>
 <w:numbering xmlns:w="http://schemas.openxmlformats.org/wordprocessingml/2006/main">
   <w:abstractNum w:abstractNumId="0">
-    <w:nsid w:val="a37c88f1"/>
+    <w:nsid w:val="75aa1bf3"/>
     <w:multiLevelType w:val="multilevel"/>
     <w:lvl w:ilvl="0">
       <w:numFmt w:val="bullet"/>
@@ -853,7 +853,7 @@
     </w:lvl>
   </w:abstractNum>
   <w:abstractNum w:abstractNumId="2">
-    <w:nsid w:val="75880320"/>
+    <w:nsid w:val="776322a2"/>
     <w:multiLevelType w:val="multilevel"/>
     <w:lvl w:ilvl="0">
       <w:numFmt w:val="bullet"/>

</xml_diff>

<commit_message>
Fixed missing compile step.
Change-Id: If08b2d0cf959d5987678fa0342dc28ca7c816d93
</commit_message>
<xml_diff>
--- a/resume.docx
+++ b/resume.docx
@@ -565,7 +565,7 @@
         </w:numPr>
       </w:pPr>
       <w:r>
-        <w:t xml:space="preserve">Demonstrated leadership as technical lead; managing multiple project timelines and deliverables; working with colleagues to identify and develop solutions to operational requirements and shortcomings</w:t>
+        <w:t xml:space="preserve">Developed and maintained existing e-commerce portal and learning management system</w:t>
       </w:r>
     </w:p>
     <w:p>
@@ -576,7 +576,18 @@
         </w:numPr>
       </w:pPr>
       <w:r>
-        <w:t xml:space="preserve">Negotiated with multiple companies to donate products and services to PBS resulting in recurring savings of over $40,000 (Atlassian, ExtJS, Github, etc.)</w:t>
+        <w:t xml:space="preserve">Initiated transition to open source platform</w:t>
+      </w:r>
+    </w:p>
+    <w:p>
+      <w:pPr>
+        <w:numPr>
+          <w:numId w:val="7"/>
+          <w:ilvl w:val="0"/>
+        </w:numPr>
+      </w:pPr>
+      <w:r>
+        <w:t xml:space="preserve">Spearheaded introduction of version control and deployment processes into the product development cycle</w:t>
       </w:r>
     </w:p>
     <w:bookmarkStart w:id="36" w:name="education"/>
@@ -772,7 +783,7 @@
 <file path=word/numbering.xml><?xml version="1.0" encoding="utf-8"?>
 <w:numbering xmlns:w="http://schemas.openxmlformats.org/wordprocessingml/2006/main">
   <w:abstractNum w:abstractNumId="0">
-    <w:nsid w:val="75aa1bf3"/>
+    <w:nsid w:val="f9e195df"/>
     <w:multiLevelType w:val="multilevel"/>
     <w:lvl w:ilvl="0">
       <w:numFmt w:val="bullet"/>
@@ -853,7 +864,7 @@
     </w:lvl>
   </w:abstractNum>
   <w:abstractNum w:abstractNumId="2">
-    <w:nsid w:val="776322a2"/>
+    <w:nsid w:val="2bb0192a"/>
     <w:multiLevelType w:val="multilevel"/>
     <w:lvl w:ilvl="0">
       <w:numFmt w:val="bullet"/>

</xml_diff>

<commit_message>
Added PDF rendering to the Makefile.
Change-Id: Ifdfeaa9dd27006c194b33bc856b2614218fdc781
</commit_message>
<xml_diff>
--- a/resume.docx
+++ b/resume.docx
@@ -783,7 +783,7 @@
 <file path=word/numbering.xml><?xml version="1.0" encoding="utf-8"?>
 <w:numbering xmlns:w="http://schemas.openxmlformats.org/wordprocessingml/2006/main">
   <w:abstractNum w:abstractNumId="0">
-    <w:nsid w:val="f9e195df"/>
+    <w:nsid w:val="195db4db"/>
     <w:multiLevelType w:val="multilevel"/>
     <w:lvl w:ilvl="0">
       <w:numFmt w:val="bullet"/>
@@ -864,7 +864,7 @@
     </w:lvl>
   </w:abstractNum>
   <w:abstractNum w:abstractNumId="2">
-    <w:nsid w:val="2bb0192a"/>
+    <w:nsid w:val="a4030a3e"/>
     <w:multiLevelType w:val="multilevel"/>
     <w:lvl w:ilvl="0">
       <w:numFmt w:val="bullet"/>

</xml_diff>

<commit_message>
Fixed up PBS years and updated build script.
Change-Id: I3eaedc4703be0613b8ff0361860f58bf79a81c46
</commit_message>
<xml_diff>
--- a/resume.docx
+++ b/resume.docx
@@ -392,7 +392,7 @@
     <w:bookmarkEnd w:id="33"/>
     <w:p>
       <w:r>
-        <w:t xml:space="preserve">2005 - 2011 — Python, Django, Javascript, Backbone.js, MySQL, SOLR, RabbitMQ, Amazon EC2, Paypal Payflow Pro, GIT</w:t>
+        <w:t xml:space="preserve">2007 - 2011 — Python, Django, Javascript, Backbone.js, MySQL, SOLR, RabbitMQ, Amazon EC2, Paypal Payflow Pro, GIT</w:t>
       </w:r>
     </w:p>
     <w:p>
@@ -783,7 +783,7 @@
 <file path=word/numbering.xml><?xml version="1.0" encoding="utf-8"?>
 <w:numbering xmlns:w="http://schemas.openxmlformats.org/wordprocessingml/2006/main">
   <w:abstractNum w:abstractNumId="0">
-    <w:nsid w:val="195db4db"/>
+    <w:nsid w:val="dcb9a563"/>
     <w:multiLevelType w:val="multilevel"/>
     <w:lvl w:ilvl="0">
       <w:numFmt w:val="bullet"/>
@@ -864,7 +864,7 @@
     </w:lvl>
   </w:abstractNum>
   <w:abstractNum w:abstractNumId="2">
-    <w:nsid w:val="a4030a3e"/>
+    <w:nsid w:val="187d7b7e"/>
     <w:multiLevelType w:val="multilevel"/>
     <w:lvl w:ilvl="0">
       <w:numFmt w:val="bullet"/>

</xml_diff>

<commit_message>
The start of edits to tighten up sections and layout.
Change-Id: I331e722b82e042b57670835c9520a32a0e5c8222
</commit_message>
<xml_diff>
--- a/resume.docx
+++ b/resume.docx
@@ -44,7 +44,10 @@
     <w:bookmarkEnd w:id="22"/>
     <w:p>
       <w:r>
-        <w:t xml:space="preserve">410 Sunrise Dr,</w:t>
+        <w:t xml:space="preserve">703-740-7552 —</w:t>
+      </w:r>
+      <w:r>
+        <w:t xml:space="preserve"> </w:t>
       </w:r>
       <w:r>
         <w:cr/>
@@ -53,52 +56,11 @@
         <w:t xml:space="preserve"> </w:t>
       </w:r>
       <w:r>
-        <w:t xml:space="preserve">Huntington, VT 05462 —</w:t>
-      </w:r>
-      <w:r>
-        <w:t xml:space="preserve"> </w:t>
-      </w:r>
-      <w:r>
-        <w:cr/>
-      </w:r>
-      <w:r>
-        <w:t xml:space="preserve"> </w:t>
-      </w:r>
-      <w:r>
-        <w:t xml:space="preserve">703-740-7552 —</w:t>
-      </w:r>
-      <w:r>
-        <w:t xml:space="preserve"> </w:t>
-      </w:r>
-      <w:r>
-        <w:cr/>
-      </w:r>
-      <w:r>
-        <w:t xml:space="preserve"> </w:t>
-      </w:r>
-      <w:r>
-        <w:t xml:space="preserve">nowell@strite.org —</w:t>
-      </w:r>
-      <w:r>
-        <w:t xml:space="preserve"> </w:t>
-      </w:r>
-      <w:r>
-        <w:cr/>
-      </w:r>
-      <w:r>
-        <w:t xml:space="preserve"> </w:t>
-      </w:r>
+        <w:t xml:space="preserve">nowell@strite.org</w:t>
+      </w:r>
+    </w:p>
+    <w:p>
       <w:hyperlink r:id="rId23">
-        <w:r>
-          <w:rPr>
-            <w:rStyle w:val="Link"/>
-          </w:rPr>
-          <w:t xml:space="preserve">nowell.strite.org</w:t>
-        </w:r>
-      </w:hyperlink>
-    </w:p>
-    <w:p>
-      <w:hyperlink r:id="rId24">
         <w:r>
           <w:rPr>
             <w:rStyle w:val="Link"/>
@@ -112,7 +74,7 @@
       <w:r>
         <w:t xml:space="preserve"> </w:t>
       </w:r>
-      <w:hyperlink r:id="rId25">
+      <w:hyperlink r:id="rId24">
         <w:r>
           <w:rPr>
             <w:rStyle w:val="Link"/>
@@ -126,7 +88,7 @@
       <w:r>
         <w:t xml:space="preserve"> </w:t>
       </w:r>
-      <w:hyperlink r:id="rId23">
+      <w:hyperlink r:id="rId25">
         <w:r>
           <w:rPr>
             <w:rStyle w:val="Link"/>
@@ -135,13 +97,13 @@
         </w:r>
       </w:hyperlink>
     </w:p>
-    <w:bookmarkStart w:id="26" w:name="about"/>
+    <w:bookmarkStart w:id="26" w:name="key-qualifications"/>
     <w:p>
       <w:pPr>
         <w:pStyle w:val="Heading2"/>
       </w:pPr>
       <w:r>
-        <w:t xml:space="preserve">About</w:t>
+        <w:t xml:space="preserve">Key Qualifications</w:t>
       </w:r>
     </w:p>
     <w:bookmarkEnd w:id="26"/>
@@ -153,6 +115,17 @@
         </w:numPr>
       </w:pPr>
       <w:r>
+        <w:t xml:space="preserve">15 years building Web applications</w:t>
+      </w:r>
+    </w:p>
+    <w:p>
+      <w:pPr>
+        <w:numPr>
+          <w:numId w:val="2"/>
+          <w:ilvl w:val="0"/>
+        </w:numPr>
+      </w:pPr>
+      <w:r>
         <w:t xml:space="preserve">Proven developer with extensive "managing developer" experience leading the architecture and development of core products</w:t>
       </w:r>
     </w:p>
@@ -222,120 +195,110 @@
         <w:t xml:space="preserve">Commitment to a hiring and collaborative philosophy which creates a cohesive, dynamic and passionate development culture</w:t>
       </w:r>
     </w:p>
-    <w:bookmarkStart w:id="27" w:name="skillset"/>
-    <w:p>
-      <w:pPr>
-        <w:pStyle w:val="Heading1"/>
-      </w:pPr>
-      <w:r>
-        <w:t xml:space="preserve">Skillset</w:t>
+    <w:bookmarkStart w:id="27" w:name="education"/>
+    <w:p>
+      <w:pPr>
+        <w:pStyle w:val="Heading2"/>
+      </w:pPr>
+      <w:r>
+        <w:t xml:space="preserve">Education</w:t>
       </w:r>
     </w:p>
     <w:bookmarkEnd w:id="27"/>
-    <w:bookmarkStart w:id="28" w:name="server-side"/>
-    <w:p>
-      <w:pPr>
-        <w:pStyle w:val="Heading2"/>
-      </w:pPr>
-      <w:r>
-        <w:t xml:space="preserve">Server-side</w:t>
-      </w:r>
-    </w:p>
-    <w:bookmarkEnd w:id="28"/>
-    <w:p>
-      <w:r>
-        <w:t xml:space="preserve">Python, Django, Ruby, Ruby on Rails, RESTful Webservices, SOAP &amp; XML-RPC, NodeJS, Java, PHP, ColdFusion</w:t>
-      </w:r>
-    </w:p>
-    <w:bookmarkStart w:id="29" w:name="client-side"/>
-    <w:p>
-      <w:pPr>
-        <w:pStyle w:val="Heading2"/>
-      </w:pPr>
-      <w:r>
-        <w:t xml:space="preserve">Client-side</w:t>
-      </w:r>
-    </w:p>
-    <w:bookmarkEnd w:id="29"/>
-    <w:p>
-      <w:r>
-        <w:t xml:space="preserve">Javascript, Backbone.js, Require.js, D3.js, Handlebars.js, Mocha.js, Chai.js, LESS, SCSS, CSS, HTML</w:t>
-      </w:r>
-    </w:p>
-    <w:bookmarkStart w:id="30" w:name="devops"/>
-    <w:p>
-      <w:pPr>
-        <w:pStyle w:val="Heading2"/>
-      </w:pPr>
-      <w:r>
-        <w:t xml:space="preserve">DevOps</w:t>
-      </w:r>
-    </w:p>
-    <w:bookmarkEnd w:id="30"/>
-    <w:p>
-      <w:r>
-        <w:t xml:space="preserve">Chef, MySQL, PostgreSQL, SOLR, Cassandra, Nginx, Apache, Vagrant, Amazon EC2, Rightscale, EngineYard</w:t>
-      </w:r>
-    </w:p>
-    <w:bookmarkStart w:id="31" w:name="other"/>
-    <w:p>
-      <w:pPr>
-        <w:pStyle w:val="Heading2"/>
-      </w:pPr>
-      <w:r>
-        <w:t xml:space="preserve">Other</w:t>
-      </w:r>
-    </w:p>
-    <w:bookmarkEnd w:id="31"/>
-    <w:p>
-      <w:r>
-        <w:t xml:space="preserve">Test Driven Development (TDD), Agile/XP, Unit Testing, Continuous Integration, Rapid Prototyping, Database Design, A/B Testing, High Availability (HA), Distributed Processing, Load Balancing</w:t>
-      </w:r>
-    </w:p>
-    <w:bookmarkStart w:id="32" w:name="education"/>
-    <w:p>
-      <w:pPr>
-        <w:pStyle w:val="Heading1"/>
-      </w:pPr>
-      <w:r>
-        <w:t xml:space="preserve">Education</w:t>
-      </w:r>
-    </w:p>
-    <w:bookmarkEnd w:id="32"/>
-    <w:bookmarkStart w:id="33" w:name="university-of-illinois-at-urbana-champaign"/>
-    <w:p>
-      <w:pPr>
-        <w:pStyle w:val="Heading2"/>
-      </w:pPr>
-      <w:r>
-        <w:t xml:space="preserve">University of Illinois at Urbana-Champaign</w:t>
-      </w:r>
-    </w:p>
-    <w:bookmarkEnd w:id="33"/>
-    <w:p>
-      <w:r>
-        <w:t xml:space="preserve">2000 - 2004 — Dean's List, 3.4 GPA</w:t>
-      </w:r>
-    </w:p>
     <w:p>
       <w:r>
         <w:rPr>
           <w:b/>
         </w:rPr>
-        <w:t xml:space="preserve">Bachelor of Science in Computer Science, College of Engineering</w:t>
-      </w:r>
-    </w:p>
-    <w:bookmarkStart w:id="34" w:name="experience"/>
+        <w:t xml:space="preserve">Bachelor of Science, University of Illinois at Urbana-Champaign — 2004</w:t>
+      </w:r>
+      <w:r>
+        <w:cr/>
+      </w:r>
+      <w:r>
+        <w:t xml:space="preserve"> </w:t>
+      </w:r>
+      <w:r>
+        <w:t xml:space="preserve">Computer Science, College of Engineering</w:t>
+      </w:r>
+    </w:p>
+    <w:bookmarkStart w:id="28" w:name="skillset"/>
     <w:p>
       <w:pPr>
         <w:pStyle w:val="Heading1"/>
       </w:pPr>
       <w:r>
+        <w:t xml:space="preserve">Skillset</w:t>
+      </w:r>
+    </w:p>
+    <w:bookmarkEnd w:id="28"/>
+    <w:p>
+      <w:r>
+        <w:rPr>
+          <w:b/>
+        </w:rPr>
+        <w:t xml:space="preserve">Server-side:</w:t>
+      </w:r>
+      <w:r>
+        <w:t xml:space="preserve"> </w:t>
+      </w:r>
+      <w:r>
+        <w:t xml:space="preserve">Python, Django, Ruby, Ruby on Rails, Clojure, RESTful Webservices, SOAP &amp; XML-RPC, NodeJS, Java, PHP, ColdFusion</w:t>
+      </w:r>
+    </w:p>
+    <w:p>
+      <w:r>
+        <w:rPr>
+          <w:b/>
+        </w:rPr>
+        <w:t xml:space="preserve">Client-side:</w:t>
+      </w:r>
+      <w:r>
+        <w:t xml:space="preserve"> </w:t>
+      </w:r>
+      <w:r>
+        <w:t xml:space="preserve">Javascript, Backbone.js, Require.js, D3.js, Handlebars.js, Mocha.js, Chai.js, LESS, SCSS, CSS, HTML</w:t>
+      </w:r>
+    </w:p>
+    <w:p>
+      <w:r>
+        <w:rPr>
+          <w:b/>
+        </w:rPr>
+        <w:t xml:space="preserve">DevOps:</w:t>
+      </w:r>
+      <w:r>
+        <w:t xml:space="preserve"> </w:t>
+      </w:r>
+      <w:r>
+        <w:t xml:space="preserve">Chef, MySQL, PostgreSQL, SOLR, Cassandra, Nginx, Apache, Vagrant, Amazon EC2, Rightscale, EngineYard</w:t>
+      </w:r>
+    </w:p>
+    <w:p>
+      <w:r>
+        <w:rPr>
+          <w:b/>
+        </w:rPr>
+        <w:t xml:space="preserve">Other:</w:t>
+      </w:r>
+      <w:r>
+        <w:t xml:space="preserve"> </w:t>
+      </w:r>
+      <w:r>
+        <w:t xml:space="preserve">Test Driven Development (TDD), Agile/XP, Unit Testing, Continuous Integration, Rapid Prototyping, Database Design, A/B Testing, High Availability (HA), Distributed Processing, Load Balancing</w:t>
+      </w:r>
+    </w:p>
+    <w:bookmarkStart w:id="29" w:name="experience"/>
+    <w:p>
+      <w:pPr>
+        <w:pStyle w:val="Heading1"/>
+      </w:pPr>
+      <w:r>
         <w:t xml:space="preserve">Experience</w:t>
       </w:r>
     </w:p>
-    <w:bookmarkEnd w:id="34"/>
-    <w:bookmarkStart w:id="35" w:name="wisertogether-inc."/>
+    <w:bookmarkEnd w:id="29"/>
+    <w:bookmarkStart w:id="30" w:name="wisertogether-inc."/>
     <w:p>
       <w:pPr>
         <w:pStyle w:val="Heading2"/>
@@ -344,8 +307,8 @@
         <w:t xml:space="preserve">WiserTogether, Inc.</w:t>
       </w:r>
     </w:p>
-    <w:bookmarkEnd w:id="35"/>
-    <w:bookmarkStart w:id="36" w:name="principal-engineer"/>
+    <w:bookmarkEnd w:id="30"/>
+    <w:bookmarkStart w:id="31" w:name="principal-engineer"/>
     <w:p>
       <w:pPr>
         <w:pStyle w:val="Heading3"/>
@@ -354,7 +317,7 @@
         <w:t xml:space="preserve">Principal Engineer</w:t>
       </w:r>
     </w:p>
-    <w:bookmarkEnd w:id="36"/>
+    <w:bookmarkEnd w:id="31"/>
     <w:p>
       <w:r>
         <w:t xml:space="preserve">2013 - Present — Python, Django, Javascript, D3.js, Require.js, Backbone.js, Mocha.js, Chai.js, PostgreSQL, Puppet, GIT</w:t>
@@ -373,7 +336,7 @@
       <w:r>
         <w:t xml:space="preserve"> </w:t>
       </w:r>
-      <w:hyperlink r:id="rId37">
+      <w:hyperlink r:id="rId32">
         <w:r>
           <w:rPr>
             <w:rStyle w:val="Link"/>
@@ -415,7 +378,60 @@
         <w:t xml:space="preserve">Spearheaded the development and Open Sourcing of several libraries used to grow our Backbone.js testing capabilities</w:t>
       </w:r>
     </w:p>
-    <w:bookmarkStart w:id="38" w:name="draker-laboratories"/>
+    <w:p>
+      <w:r>
+        <w:rPr>
+          <w:b/>
+        </w:rPr>
+        <w:t xml:space="preserve">Key URLs:</w:t>
+      </w:r>
+      <w:r>
+        <w:t xml:space="preserve"> </w:t>
+      </w:r>
+      <w:hyperlink r:id="rId33">
+        <w:r>
+          <w:rPr>
+            <w:rStyle w:val="Link"/>
+          </w:rPr>
+          <w:t xml:space="preserve">https://mywiserhealth.com</w:t>
+        </w:r>
+      </w:hyperlink>
+      <w:r>
+        <w:t xml:space="preserve"> </w:t>
+      </w:r>
+      <w:r>
+        <w:t xml:space="preserve">—</w:t>
+      </w:r>
+      <w:r>
+        <w:t xml:space="preserve"> </w:t>
+      </w:r>
+      <w:hyperlink r:id="rId34">
+        <w:r>
+          <w:rPr>
+            <w:rStyle w:val="Link"/>
+          </w:rPr>
+          <w:t xml:space="preserve">https://wisertogether.com</w:t>
+        </w:r>
+      </w:hyperlink>
+      <w:r>
+        <w:t xml:space="preserve"> </w:t>
+      </w:r>
+      <w:r>
+        <w:t xml:space="preserve">—</w:t>
+      </w:r>
+      <w:r>
+        <w:t xml:space="preserve"> </w:t>
+      </w:r>
+      <w:hyperlink r:id="rId35">
+        <w:r>
+          <w:rPr>
+            <w:rStyle w:val="Link"/>
+          </w:rPr>
+          <w:t xml:space="preserve">https://healthactionlab.com</w:t>
+        </w:r>
+      </w:hyperlink>
+    </w:p>
+    <w:bookmarkStart w:id="36" w:name="draker-laboratories"/>
     <w:p>
       <w:pPr>
         <w:pStyle w:val="Heading2"/>
@@ -424,8 +440,8 @@
         <w:t xml:space="preserve">Draker Laboratories</w:t>
       </w:r>
     </w:p>
-    <w:bookmarkEnd w:id="38"/>
-    <w:bookmarkStart w:id="39" w:name="director-of-software-engineering"/>
+    <w:bookmarkEnd w:id="36"/>
+    <w:bookmarkStart w:id="37" w:name="director-of-software-engineering"/>
     <w:p>
       <w:pPr>
         <w:pStyle w:val="Heading3"/>
@@ -434,10 +450,10 @@
         <w:t xml:space="preserve">Director of Software Engineering</w:t>
       </w:r>
     </w:p>
-    <w:bookmarkEnd w:id="39"/>
-    <w:p>
-      <w:r>
-        <w:t xml:space="preserve">20011 - 2013 — Ruby, Ruby on Rails, Javascript, Backbone.js, MySQL, Cassandra, Chef, GIT</w:t>
+    <w:bookmarkEnd w:id="37"/>
+    <w:p>
+      <w:r>
+        <w:t xml:space="preserve">20011 - 2013 — Ruby, Ruby on Rails, Clojure, Javascript, Backbone.js, MySQL, Cassandra, Chef, GIT i18n</w:t>
       </w:r>
     </w:p>
     <w:p>
@@ -483,6 +499,53 @@
       <w:r>
         <w:t xml:space="preserve">Oversaw and negotiated a software staff increase as well as a company merger from five software developers to a fifteen member software development team consisting of QA, Design, DevOps, and Developers</w:t>
       </w:r>
+    </w:p>
+    <w:p>
+      <w:pPr>
+        <w:numPr>
+          <w:numId w:val="4"/>
+          <w:ilvl w:val="0"/>
+        </w:numPr>
+      </w:pPr>
+      <w:r>
+        <w:t xml:space="preserve">Automated the internationalization (i18n) of the web application into Japanese, allowing for seamless extension to alternate languages</w:t>
+      </w:r>
+    </w:p>
+    <w:p>
+      <w:r>
+        <w:rPr>
+          <w:b/>
+        </w:rPr>
+        <w:t xml:space="preserve">Key URLs:</w:t>
+      </w:r>
+      <w:r>
+        <w:t xml:space="preserve"> </w:t>
+      </w:r>
+      <w:hyperlink r:id="rId38">
+        <w:r>
+          <w:rPr>
+            <w:rStyle w:val="Link"/>
+          </w:rPr>
+          <w:t xml:space="preserve">https://solarems.net</w:t>
+        </w:r>
+      </w:hyperlink>
+      <w:r>
+        <w:t xml:space="preserve"> </w:t>
+      </w:r>
+      <w:r>
+        <w:t xml:space="preserve">—</w:t>
+      </w:r>
+      <w:r>
+        <w:t xml:space="preserve"> </w:t>
+      </w:r>
+      <w:hyperlink r:id="rId39">
+        <w:r>
+          <w:rPr>
+            <w:rStyle w:val="Link"/>
+          </w:rPr>
+          <w:t xml:space="preserve">http://www.drakerenergy.com/</w:t>
+        </w:r>
+      </w:hyperlink>
     </w:p>
     <w:bookmarkStart w:id="40" w:name="public-broadcasting-service"/>
     <w:p>
@@ -539,7 +602,7 @@
         </w:numPr>
       </w:pPr>
       <w:r>
-        <w:t xml:space="preserve">Designed and converted our system architecture to a auto scaling, load balanced clusters with a configuration management system to allow for automated/repeatable deployment of our production/staging/development environments</w:t>
+        <w:t xml:space="preserve">Designed automated deployment and scaling infrastructure to meet the growing demand of the APIs to PBS stations</w:t>
       </w:r>
     </w:p>
     <w:p>
@@ -550,7 +613,7 @@
         </w:numPr>
       </w:pPr>
       <w:r>
-        <w:t xml:space="preserve">Manage and inspire a team of 5 passionate, creative and diverse in-house developers along with multiple off site contractors</w:t>
+        <w:t xml:space="preserve">Manage and inspire a team of 6 passionate, creative and diverse in-house developers along with multiple off site contractors</w:t>
       </w:r>
     </w:p>
     <w:p>
@@ -606,17 +669,6 @@
       </w:pPr>
       <w:r>
         <w:t xml:space="preserve">Crafted a software development life-cycle that fit the culture of PBS and implemented it into project intake and development processes</w:t>
-      </w:r>
-    </w:p>
-    <w:p>
-      <w:pPr>
-        <w:numPr>
-          <w:numId w:val="5"/>
-          <w:ilvl w:val="0"/>
-        </w:numPr>
-      </w:pPr>
-      <w:r>
-        <w:t xml:space="preserve">Delivered multiple successful projects resulting in the growth of technical team from 2 to 6 individuals to accommodate demand</w:t>
       </w:r>
     </w:p>
     <w:bookmarkStart w:id="42" w:name="manager-of-digital-development"/>
@@ -867,70 +919,16 @@
         <w:t xml:space="preserve">Created external marketing site, parts database</w:t>
       </w:r>
     </w:p>
-    <w:bookmarkStart w:id="50" w:name="honors"/>
+    <w:bookmarkStart w:id="50" w:name="work-samples"/>
     <w:p>
       <w:pPr>
         <w:pStyle w:val="Heading1"/>
       </w:pPr>
       <w:r>
-        <w:t xml:space="preserve">Honors</w:t>
+        <w:t xml:space="preserve">Work Samples</w:t>
       </w:r>
     </w:p>
     <w:bookmarkEnd w:id="50"/>
-    <w:p>
-      <w:pPr>
-        <w:numPr>
-          <w:numId w:val="11"/>
-          <w:ilvl w:val="0"/>
-        </w:numPr>
-      </w:pPr>
-      <w:r>
-        <w:t xml:space="preserve">Received PCWeek magazine’s 1999 Fast Track Technology Innovations Award for Textron Lycoming website.</w:t>
-      </w:r>
-    </w:p>
-    <w:p>
-      <w:pPr>
-        <w:numPr>
-          <w:numId w:val="11"/>
-          <w:ilvl w:val="0"/>
-        </w:numPr>
-      </w:pPr>
-      <w:r>
-        <w:t xml:space="preserve">Rated 4th place on “The Top 100” list of world-wide manufacturing companies "deploying leading-edge technologies"</w:t>
-      </w:r>
-    </w:p>
-    <w:p>
-      <w:pPr>
-        <w:numPr>
-          <w:numId w:val="11"/>
-          <w:ilvl w:val="0"/>
-        </w:numPr>
-      </w:pPr>
-      <w:r>
-        <w:t xml:space="preserve">Recognized for achievement with six PBS “Bravo” performance awards over four and a half years</w:t>
-      </w:r>
-    </w:p>
-    <w:p>
-      <w:pPr>
-        <w:numPr>
-          <w:numId w:val="11"/>
-          <w:ilvl w:val="0"/>
-        </w:numPr>
-      </w:pPr>
-      <w:r>
-        <w:t xml:space="preserve">Selected to present my “Pluggable Resuable Application” Design Pattern at DjangoCon ‘09</w:t>
-      </w:r>
-    </w:p>
-    <w:bookmarkStart w:id="51" w:name="work-samples"/>
-    <w:p>
-      <w:pPr>
-        <w:pStyle w:val="Heading1"/>
-      </w:pPr>
-      <w:r>
-        <w:t xml:space="preserve">Work Samples</w:t>
-      </w:r>
-    </w:p>
-    <w:bookmarkEnd w:id="51"/>
     <w:p>
       <w:r>
         <w:drawing>
@@ -948,7 +946,7 @@
                     </pic:cNvPicPr>
                   </pic:nvPicPr>
                   <pic:blipFill>
-                    <a:blip r:embed="rId52"/>
+                    <a:blip r:embed="rId51"/>
                     <a:stretch>
                       <a:fillRect/>
                     </a:stretch>
@@ -981,7 +979,7 @@
       </w:r>
     </w:p>
     <w:p>
-      <w:hyperlink r:id="rId53">
+      <w:hyperlink r:id="rId52">
         <w:r>
           <w:rPr>
             <w:rStyle w:val="Link"/>
@@ -1001,7 +999,7 @@
 <file path=word/numbering.xml><?xml version="1.0" encoding="utf-8"?>
 <w:numbering xmlns:w="http://schemas.openxmlformats.org/wordprocessingml/2006/main">
   <w:abstractNum w:abstractNumId="0">
-    <w:nsid w:val="2cd5a82f"/>
+    <w:nsid w:val="13e3e95e"/>
     <w:multiLevelType w:val="multilevel"/>
     <w:lvl w:ilvl="0">
       <w:numFmt w:val="bullet"/>
@@ -1082,7 +1080,7 @@
     </w:lvl>
   </w:abstractNum>
   <w:abstractNum w:abstractNumId="2">
-    <w:nsid w:val="f132222e"/>
+    <w:nsid w:val="f7283061"/>
     <w:multiLevelType w:val="multilevel"/>
     <w:lvl w:ilvl="0">
       <w:numFmt w:val="bullet"/>
@@ -1190,9 +1188,6 @@
     <w:abstractNumId w:val="2"/>
   </w:num>
   <w:num w:numId="10">
-    <w:abstractNumId w:val="2"/>
-  </w:num>
-  <w:num w:numId="11">
     <w:abstractNumId w:val="2"/>
   </w:num>
 </w:numbering>

</xml_diff>

<commit_message>
Updated print format to be more concise.
Change-Id: Ic257f819e3dcf652fa89cfdbbec5582864ead127
</commit_message>
<xml_diff>
--- a/resume.docx
+++ b/resume.docx
@@ -999,7 +999,7 @@
 <file path=word/numbering.xml><?xml version="1.0" encoding="utf-8"?>
 <w:numbering xmlns:w="http://schemas.openxmlformats.org/wordprocessingml/2006/main">
   <w:abstractNum w:abstractNumId="0">
-    <w:nsid w:val="13e3e95e"/>
+    <w:nsid w:val="ab14d1e0"/>
     <w:multiLevelType w:val="multilevel"/>
     <w:lvl w:ilvl="0">
       <w:numFmt w:val="bullet"/>
@@ -1080,7 +1080,7 @@
     </w:lvl>
   </w:abstractNum>
   <w:abstractNum w:abstractNumId="2">
-    <w:nsid w:val="f7283061"/>
+    <w:nsid w:val="75615ae1"/>
     <w:multiLevelType w:val="multilevel"/>
     <w:lvl w:ilvl="0">
       <w:numFmt w:val="bullet"/>

</xml_diff>

<commit_message>
Updated links to projects.
Change-Id: I312a93a479b43fe98ec7ef21816207d3159b32b0
</commit_message>
<xml_diff>
--- a/resume.docx
+++ b/resume.docx
@@ -115,7 +115,7 @@
         </w:numPr>
       </w:pPr>
       <w:r>
-        <w:t xml:space="preserve">15 years building Web applications</w:t>
+        <w:t xml:space="preserve">Over 15 years building Web applications</w:t>
       </w:r>
     </w:p>
     <w:p>
@@ -126,7 +126,7 @@
         </w:numPr>
       </w:pPr>
       <w:r>
-        <w:t xml:space="preserve">Proven developer with extensive "managing developer" experience leading the architecture and development of core products</w:t>
+        <w:t xml:space="preserve">Proven Server-side and Client-side developer specializing in RESTful applications</w:t>
       </w:r>
     </w:p>
     <w:p>
@@ -137,7 +137,7 @@
         </w:numPr>
       </w:pPr>
       <w:r>
-        <w:t xml:space="preserve">Embrace open source technology and the collaborative and iterative development approach that it inspires</w:t>
+        <w:t xml:space="preserve">Management skills grew out of a strong development background</w:t>
       </w:r>
     </w:p>
     <w:p>
@@ -148,51 +148,7 @@
         </w:numPr>
       </w:pPr>
       <w:r>
-        <w:t xml:space="preserve">Employ an Agile based software development approach with a healthy recognition that interpretation is always necessary to craft a methodology that fits an organization's culture</w:t>
-      </w:r>
-    </w:p>
-    <w:p>
-      <w:pPr>
-        <w:numPr>
-          <w:numId w:val="2"/>
-          <w:ilvl w:val="0"/>
-        </w:numPr>
-      </w:pPr>
-      <w:r>
-        <w:t xml:space="preserve">Proven ability to lead conversations with internal and external clients to extract business requirements and translate/distill stories into elegant and robust technical solutions</w:t>
-      </w:r>
-    </w:p>
-    <w:p>
-      <w:pPr>
-        <w:numPr>
-          <w:numId w:val="2"/>
-          <w:ilvl w:val="0"/>
-        </w:numPr>
-      </w:pPr>
-      <w:r>
-        <w:t xml:space="preserve">Strong application architect and developer, leveraging rapid prototyping and iterative development</w:t>
-      </w:r>
-    </w:p>
-    <w:p>
-      <w:pPr>
-        <w:numPr>
-          <w:numId w:val="2"/>
-          <w:ilvl w:val="0"/>
-        </w:numPr>
-      </w:pPr>
-      <w:r>
-        <w:t xml:space="preserve">Integrate solid communication skills and creative problem solving into every stage of development</w:t>
-      </w:r>
-    </w:p>
-    <w:p>
-      <w:pPr>
-        <w:numPr>
-          <w:numId w:val="2"/>
-          <w:ilvl w:val="0"/>
-        </w:numPr>
-      </w:pPr>
-      <w:r>
-        <w:t xml:space="preserve">Commitment to a hiring and collaborative philosophy which creates a cohesive, dynamic and passionate development culture</w:t>
+        <w:t xml:space="preserve">Solid communication skills and creative problem solving at every stage of development</w:t>
       </w:r>
     </w:p>
     <w:bookmarkStart w:id="27" w:name="education"/>
@@ -243,7 +199,7 @@
         <w:t xml:space="preserve"> </w:t>
       </w:r>
       <w:r>
-        <w:t xml:space="preserve">Python, Django, Ruby, Ruby on Rails, Clojure, RESTful Webservices, SOAP &amp; XML-RPC, NodeJS, Java, PHP, ColdFusion</w:t>
+        <w:t xml:space="preserve">Python, Django, Ruby, Ruby on Rails, Clojure, RESTful APIs, SOAP &amp; XML-RPC, NodeJS, Java, PHP, ColdFusion</w:t>
       </w:r>
     </w:p>
     <w:p>
@@ -285,7 +241,7 @@
         <w:t xml:space="preserve"> </w:t>
       </w:r>
       <w:r>
-        <w:t xml:space="preserve">Test Driven Development (TDD), Agile/XP, Unit Testing, Continuous Integration, Rapid Prototyping, Database Design, A/B Testing, High Availability (HA), Distributed Processing, Load Balancing</w:t>
+        <w:t xml:space="preserve">Test Driven Development (TDD), Agile/XP, Unit Testing, Continuous Integration, Rapid Prototyping, Database Design, A/B Testing, High Availability, Distributed Processing, Internationalization (i18n), Load Balancing</w:t>
       </w:r>
     </w:p>
     <w:bookmarkStart w:id="29" w:name="experience"/>
@@ -453,7 +409,7 @@
     <w:bookmarkEnd w:id="37"/>
     <w:p>
       <w:r>
-        <w:t xml:space="preserve">20011 - 2013 — Ruby, Ruby on Rails, Clojure, Javascript, Backbone.js, MySQL, Cassandra, Chef, GIT i18n</w:t>
+        <w:t xml:space="preserve">20011 - 2013 — Ruby, Ruby on Rails, Clojure, Javascript, Backbone.js, MySQL, Cassandra, Chef, GIT, i18n</w:t>
       </w:r>
     </w:p>
     <w:p>
@@ -756,7 +712,77 @@
         <w:t xml:space="preserve">Spearheaded introduction of version control and deployment processes into the product development cycle</w:t>
       </w:r>
     </w:p>
-    <w:bookmarkStart w:id="44" w:name="freelance"/>
+    <w:p>
+      <w:r>
+        <w:rPr>
+          <w:b/>
+        </w:rPr>
+        <w:t xml:space="preserve">Key URLs:</w:t>
+      </w:r>
+      <w:r>
+        <w:t xml:space="preserve"> </w:t>
+      </w:r>
+      <w:hyperlink r:id="rId44">
+        <w:r>
+          <w:rPr>
+            <w:rStyle w:val="Link"/>
+          </w:rPr>
+          <w:t xml:space="preserve">http://pbslearningmedia.org</w:t>
+        </w:r>
+      </w:hyperlink>
+      <w:r>
+        <w:t xml:space="preserve"> </w:t>
+      </w:r>
+      <w:r>
+        <w:t xml:space="preserve">—</w:t>
+      </w:r>
+      <w:r>
+        <w:t xml:space="preserve"> </w:t>
+      </w:r>
+      <w:hyperlink r:id="rId45">
+        <w:r>
+          <w:rPr>
+            <w:rStyle w:val="Link"/>
+          </w:rPr>
+          <w:t xml:space="preserve">http://pbs.org/teachers</w:t>
+        </w:r>
+      </w:hyperlink>
+      <w:r>
+        <w:t xml:space="preserve"> </w:t>
+      </w:r>
+      <w:r>
+        <w:t xml:space="preserve">—</w:t>
+      </w:r>
+      <w:r>
+        <w:t xml:space="preserve"> </w:t>
+      </w:r>
+      <w:hyperlink r:id="rId46">
+        <w:r>
+          <w:rPr>
+            <w:rStyle w:val="Link"/>
+          </w:rPr>
+          <w:t xml:space="preserve">http://pbs.org/teacherline</w:t>
+        </w:r>
+      </w:hyperlink>
+      <w:r>
+        <w:t xml:space="preserve"> </w:t>
+      </w:r>
+      <w:r>
+        <w:t xml:space="preserve">—</w:t>
+      </w:r>
+      <w:r>
+        <w:t xml:space="preserve"> </w:t>
+      </w:r>
+      <w:hyperlink r:id="rId47">
+        <w:r>
+          <w:rPr>
+            <w:rStyle w:val="Link"/>
+          </w:rPr>
+          <w:t xml:space="preserve">http://pbs.org/peerconnection</w:t>
+        </w:r>
+      </w:hyperlink>
+    </w:p>
+    <w:bookmarkStart w:id="48" w:name="freelance"/>
     <w:p>
       <w:pPr>
         <w:pStyle w:val="Heading2"/>
@@ -765,8 +791,8 @@
         <w:t xml:space="preserve">Freelance</w:t>
       </w:r>
     </w:p>
-    <w:bookmarkEnd w:id="44"/>
-    <w:bookmarkStart w:id="45" w:name="technical-consultant"/>
+    <w:bookmarkEnd w:id="48"/>
+    <w:bookmarkStart w:id="49" w:name="technical-consultant"/>
     <w:p>
       <w:pPr>
         <w:pStyle w:val="Heading3"/>
@@ -775,7 +801,7 @@
         <w:t xml:space="preserve">Technical Consultant</w:t>
       </w:r>
     </w:p>
-    <w:bookmarkEnd w:id="45"/>
+    <w:bookmarkEnd w:id="49"/>
     <w:p>
       <w:r>
         <w:t xml:space="preserve">2009 - Present — Python, Javascript, GIT</w:t>
@@ -803,7 +829,7 @@
         <w:t xml:space="preserve">Implemented Version Control workflows from CVS/SVN/Rsync based systems to a GIT based system with a branching model that allowed for better feature isolation, bugfixing and deployment planning</w:t>
       </w:r>
     </w:p>
-    <w:bookmarkStart w:id="46" w:name="bearingpoint"/>
+    <w:bookmarkStart w:id="50" w:name="bearingpoint"/>
     <w:p>
       <w:pPr>
         <w:pStyle w:val="Heading2"/>
@@ -812,8 +838,8 @@
         <w:t xml:space="preserve">BearingPoint</w:t>
       </w:r>
     </w:p>
-    <w:bookmarkEnd w:id="46"/>
-    <w:bookmarkStart w:id="47" w:name="systems-analyst"/>
+    <w:bookmarkEnd w:id="50"/>
+    <w:bookmarkStart w:id="51" w:name="systems-analyst"/>
     <w:p>
       <w:pPr>
         <w:pStyle w:val="Heading3"/>
@@ -822,7 +848,7 @@
         <w:t xml:space="preserve">Systems Analyst</w:t>
       </w:r>
     </w:p>
-    <w:bookmarkEnd w:id="47"/>
+    <w:bookmarkEnd w:id="51"/>
     <w:p>
       <w:r>
         <w:t xml:space="preserve">2004 - 2005 — PL/SQL, PHP, Oracle 9iAS, HTML, CSS, Javascript</w:t>
@@ -850,7 +876,7 @@
         <w:t xml:space="preserve">Assisted client program managers in tracking and running metrics on their planned acquisitions and existing contracts</w:t>
       </w:r>
     </w:p>
-    <w:bookmarkStart w:id="48" w:name="textron-lycoming"/>
+    <w:bookmarkStart w:id="52" w:name="textron-lycoming"/>
     <w:p>
       <w:pPr>
         <w:pStyle w:val="Heading2"/>
@@ -859,8 +885,8 @@
         <w:t xml:space="preserve">Textron Lycoming</w:t>
       </w:r>
     </w:p>
-    <w:bookmarkEnd w:id="48"/>
-    <w:bookmarkStart w:id="49" w:name="freelance-web-development-consultant"/>
+    <w:bookmarkEnd w:id="52"/>
+    <w:bookmarkStart w:id="53" w:name="freelance-web-development-consultant"/>
     <w:p>
       <w:pPr>
         <w:pStyle w:val="Heading3"/>
@@ -869,7 +895,7 @@
         <w:t xml:space="preserve">Freelance Web Development Consultant</w:t>
       </w:r>
     </w:p>
-    <w:bookmarkEnd w:id="49"/>
+    <w:bookmarkEnd w:id="53"/>
     <w:p>
       <w:r>
         <w:t xml:space="preserve">1998 - 2004 — Java, JSP, PHP, ASP, Visual Basic, DB2, Oracle, Microsoft IIS, HTML, CSS, Javascript</w:t>
@@ -919,7 +945,7 @@
         <w:t xml:space="preserve">Created external marketing site, parts database</w:t>
       </w:r>
     </w:p>
-    <w:bookmarkStart w:id="50" w:name="work-samples"/>
+    <w:bookmarkStart w:id="54" w:name="work-samples"/>
     <w:p>
       <w:pPr>
         <w:pStyle w:val="Heading1"/>
@@ -928,7 +954,7 @@
         <w:t xml:space="preserve">Work Samples</w:t>
       </w:r>
     </w:p>
-    <w:bookmarkEnd w:id="50"/>
+    <w:bookmarkEnd w:id="54"/>
     <w:p>
       <w:r>
         <w:drawing>
@@ -946,7 +972,7 @@
                     </pic:cNvPicPr>
                   </pic:nvPicPr>
                   <pic:blipFill>
-                    <a:blip r:embed="rId51"/>
+                    <a:blip r:embed="rId55"/>
                     <a:stretch>
                       <a:fillRect/>
                     </a:stretch>
@@ -979,7 +1005,7 @@
       </w:r>
     </w:p>
     <w:p>
-      <w:hyperlink r:id="rId52">
+      <w:hyperlink r:id="rId56">
         <w:r>
           <w:rPr>
             <w:rStyle w:val="Link"/>
@@ -999,7 +1025,7 @@
 <file path=word/numbering.xml><?xml version="1.0" encoding="utf-8"?>
 <w:numbering xmlns:w="http://schemas.openxmlformats.org/wordprocessingml/2006/main">
   <w:abstractNum w:abstractNumId="0">
-    <w:nsid w:val="ab14d1e0"/>
+    <w:nsid w:val="12a40904"/>
     <w:multiLevelType w:val="multilevel"/>
     <w:lvl w:ilvl="0">
       <w:numFmt w:val="bullet"/>
@@ -1080,7 +1106,7 @@
     </w:lvl>
   </w:abstractNum>
   <w:abstractNum w:abstractNumId="2">
-    <w:nsid w:val="75615ae1"/>
+    <w:nsid w:val="d376f8e0"/>
     <w:multiLevelType w:val="multilevel"/>
     <w:lvl w:ilvl="0">
       <w:numFmt w:val="bullet"/>

</xml_diff>

<commit_message>
Added txt version and links to alternate versions.
Change-Id: I88387cbb75d0ca0278b01486859da3868cb5dba5
</commit_message>
<xml_diff>
--- a/resume.docx
+++ b/resume.docx
@@ -972,7 +972,94 @@
       </w:r>
     </w:p>
     <w:p>
+      <w:r>
+        <w:rPr>
+          <w:b/>
+        </w:rPr>
+        <w:t xml:space="preserve">Alternate Formats:</w:t>
+      </w:r>
+      <w:r>
+        <w:t xml:space="preserve"> </w:t>
+      </w:r>
       <w:hyperlink r:id="rId56">
+        <w:r>
+          <w:rPr>
+            <w:rStyle w:val="Link"/>
+          </w:rPr>
+          <w:t xml:space="preserve">HTML</w:t>
+        </w:r>
+      </w:hyperlink>
+      <w:r>
+        <w:t xml:space="preserve"> </w:t>
+      </w:r>
+      <w:r>
+        <w:t xml:space="preserve">—</w:t>
+      </w:r>
+      <w:r>
+        <w:t xml:space="preserve"> </w:t>
+      </w:r>
+      <w:hyperlink r:id="rId57">
+        <w:r>
+          <w:rPr>
+            <w:rStyle w:val="Link"/>
+          </w:rPr>
+          <w:t xml:space="preserve">PDF</w:t>
+        </w:r>
+      </w:hyperlink>
+      <w:r>
+        <w:t xml:space="preserve"> </w:t>
+      </w:r>
+      <w:r>
+        <w:t xml:space="preserve">—</w:t>
+      </w:r>
+      <w:r>
+        <w:t xml:space="preserve"> </w:t>
+      </w:r>
+      <w:hyperlink r:id="rId58">
+        <w:r>
+          <w:rPr>
+            <w:rStyle w:val="Link"/>
+          </w:rPr>
+          <w:t xml:space="preserve">Plain Text</w:t>
+        </w:r>
+      </w:hyperlink>
+      <w:r>
+        <w:t xml:space="preserve"> </w:t>
+      </w:r>
+      <w:r>
+        <w:t xml:space="preserve">—</w:t>
+      </w:r>
+      <w:r>
+        <w:t xml:space="preserve"> </w:t>
+      </w:r>
+      <w:hyperlink r:id="rId59">
+        <w:r>
+          <w:rPr>
+            <w:rStyle w:val="Link"/>
+          </w:rPr>
+          <w:t xml:space="preserve">DOC</w:t>
+        </w:r>
+      </w:hyperlink>
+      <w:r>
+        <w:t xml:space="preserve"> </w:t>
+      </w:r>
+      <w:r>
+        <w:t xml:space="preserve">—</w:t>
+      </w:r>
+      <w:r>
+        <w:t xml:space="preserve"> </w:t>
+      </w:r>
+      <w:hyperlink r:id="rId60">
+        <w:r>
+          <w:rPr>
+            <w:rStyle w:val="Link"/>
+          </w:rPr>
+          <w:t xml:space="preserve">GitHub</w:t>
+        </w:r>
+      </w:hyperlink>
+    </w:p>
+    <w:p>
+      <w:hyperlink r:id="rId61">
         <w:r>
           <w:rPr>
             <w:rStyle w:val="Link"/>
@@ -992,7 +1079,7 @@
 <file path=word/numbering.xml><?xml version="1.0" encoding="utf-8"?>
 <w:numbering xmlns:w="http://schemas.openxmlformats.org/wordprocessingml/2006/main">
   <w:abstractNum w:abstractNumId="0">
-    <w:nsid w:val="c2e37846"/>
+    <w:nsid w:val="1cf948b1"/>
     <w:multiLevelType w:val="multilevel"/>
     <w:lvl w:ilvl="0">
       <w:numFmt w:val="bullet"/>
@@ -1073,7 +1160,7 @@
     </w:lvl>
   </w:abstractNum>
   <w:abstractNum w:abstractNumId="2">
-    <w:nsid w:val="1cb760ba"/>
+    <w:nsid w:val="b12601f5"/>
     <w:multiLevelType w:val="multilevel"/>
     <w:lvl w:ilvl="0">
       <w:numFmt w:val="bullet"/>

</xml_diff>

<commit_message>
Fixed up sizing and formatting for sections.
Change-Id: Ib820c0c8cb4aab9cbd7b94f3da7cd99ec2c5b6ff
</commit_message>
<xml_diff>
--- a/resume.docx
+++ b/resume.docx
@@ -749,29 +749,29 @@
         </w:r>
       </w:hyperlink>
     </w:p>
-    <w:bookmarkStart w:id="48" w:name="freelance"/>
+    <w:bookmarkStart w:id="48" w:name="bearingpoint"/>
     <w:p>
       <w:pPr>
         <w:pStyle w:val="Heading2"/>
       </w:pPr>
       <w:r>
-        <w:t xml:space="preserve">Freelance</w:t>
+        <w:t xml:space="preserve">BearingPoint</w:t>
       </w:r>
     </w:p>
     <w:bookmarkEnd w:id="48"/>
-    <w:bookmarkStart w:id="49" w:name="technical-consultant"/>
+    <w:bookmarkStart w:id="49" w:name="systems-analyst"/>
     <w:p>
       <w:pPr>
         <w:pStyle w:val="Heading3"/>
       </w:pPr>
       <w:r>
-        <w:t xml:space="preserve">Technical Consultant</w:t>
+        <w:t xml:space="preserve">Systems Analyst</w:t>
       </w:r>
     </w:p>
     <w:bookmarkEnd w:id="49"/>
     <w:p>
       <w:r>
-        <w:t xml:space="preserve">2009 - Present — Python, Javascript, GIT</w:t>
+        <w:t xml:space="preserve">2004 - 2005 — PL/SQL, PHP, Oracle 9iAS, HTML, CSS, Javascript</w:t>
       </w:r>
     </w:p>
     <w:p>
@@ -782,7 +782,7 @@
         </w:numPr>
       </w:pPr>
       <w:r>
-        <w:t xml:space="preserve">Led the training, tailoring, and implementation of the Agile process into existing teams</w:t>
+        <w:t xml:space="preserve">Built a suite of enterprise web applications using PL/SQL (Oracle 9iAS)</w:t>
       </w:r>
     </w:p>
     <w:p>
@@ -793,32 +793,32 @@
         </w:numPr>
       </w:pPr>
       <w:r>
-        <w:t xml:space="preserve">Implemented Version Control workflows from CVS/SVN/Rsync based systems to a GIT based system with a branching model that allowed for better feature isolation, bugfixing and deployment planning</w:t>
-      </w:r>
-    </w:p>
-    <w:bookmarkStart w:id="50" w:name="bearingpoint"/>
+        <w:t xml:space="preserve">Assisted client program managers in tracking and running metrics on their planned acquisitions and existing contracts</w:t>
+      </w:r>
+    </w:p>
+    <w:bookmarkStart w:id="50" w:name="textron-lycoming"/>
     <w:p>
       <w:pPr>
         <w:pStyle w:val="Heading2"/>
       </w:pPr>
       <w:r>
-        <w:t xml:space="preserve">BearingPoint</w:t>
+        <w:t xml:space="preserve">Textron Lycoming</w:t>
       </w:r>
     </w:p>
     <w:bookmarkEnd w:id="50"/>
-    <w:bookmarkStart w:id="51" w:name="systems-analyst"/>
+    <w:bookmarkStart w:id="51" w:name="freelance-web-development-consultant"/>
     <w:p>
       <w:pPr>
         <w:pStyle w:val="Heading3"/>
       </w:pPr>
       <w:r>
-        <w:t xml:space="preserve">Systems Analyst</w:t>
+        <w:t xml:space="preserve">Freelance Web Development Consultant</w:t>
       </w:r>
     </w:p>
     <w:bookmarkEnd w:id="51"/>
     <w:p>
       <w:r>
-        <w:t xml:space="preserve">2004 - 2005 — PL/SQL, PHP, Oracle 9iAS, HTML, CSS, Javascript</w:t>
+        <w:t xml:space="preserve">1998 - 2004 — Java, JSP, PHP, ASP, Visual Basic, DB2, Oracle, Microsoft IIS, HTML, CSS, Javascript</w:t>
       </w:r>
     </w:p>
     <w:p>
@@ -829,7 +829,7 @@
         </w:numPr>
       </w:pPr>
       <w:r>
-        <w:t xml:space="preserve">Built a suite of enterprise web applications using PL/SQL (Oracle 9iAS)</w:t>
+        <w:t xml:space="preserve">Designed and provided ongoing development and maintenance of national award-winning dynamic Internet site to allow customers to access company resources (JSP with DB2 backend)</w:t>
       </w:r>
     </w:p>
     <w:p>
@@ -840,88 +840,41 @@
         </w:numPr>
       </w:pPr>
       <w:r>
-        <w:t xml:space="preserve">Assisted client program managers in tracking and running metrics on their planned acquisitions and existing contracts</w:t>
-      </w:r>
-    </w:p>
-    <w:bookmarkStart w:id="52" w:name="textron-lycoming"/>
-    <w:p>
-      <w:pPr>
-        <w:pStyle w:val="Heading2"/>
-      </w:pPr>
-      <w:r>
-        <w:t xml:space="preserve">Textron Lycoming</w:t>
+        <w:t xml:space="preserve">Created and introduced, with continuing development and maintenance, a unique Intranet site providing executives and employees access to critical business and process information. (ASP with Oracle backend)</w:t>
+      </w:r>
+    </w:p>
+    <w:p>
+      <w:pPr>
+        <w:numPr>
+          <w:numId w:val="9"/>
+          <w:ilvl w:val="0"/>
+        </w:numPr>
+      </w:pPr>
+      <w:r>
+        <w:t xml:space="preserve">Developed numerous custom applications and tools to solve unique client problems involving the conversion, automation, and filtering of business data (Visual Basic, PHP, ASP, Excel, Access)</w:t>
+      </w:r>
+    </w:p>
+    <w:p>
+      <w:pPr>
+        <w:numPr>
+          <w:numId w:val="9"/>
+          <w:ilvl w:val="0"/>
+        </w:numPr>
+      </w:pPr>
+      <w:r>
+        <w:t xml:space="preserve">Created external marketing site, parts database</w:t>
+      </w:r>
+    </w:p>
+    <w:bookmarkStart w:id="52" w:name="work-samples"/>
+    <w:p>
+      <w:pPr>
+        <w:pStyle w:val="Heading1"/>
+      </w:pPr>
+      <w:r>
+        <w:t xml:space="preserve">Work Samples</w:t>
       </w:r>
     </w:p>
     <w:bookmarkEnd w:id="52"/>
-    <w:bookmarkStart w:id="53" w:name="freelance-web-development-consultant"/>
-    <w:p>
-      <w:pPr>
-        <w:pStyle w:val="Heading3"/>
-      </w:pPr>
-      <w:r>
-        <w:t xml:space="preserve">Freelance Web Development Consultant</w:t>
-      </w:r>
-    </w:p>
-    <w:bookmarkEnd w:id="53"/>
-    <w:p>
-      <w:r>
-        <w:t xml:space="preserve">1998 - 2004 — Java, JSP, PHP, ASP, Visual Basic, DB2, Oracle, Microsoft IIS, HTML, CSS, Javascript</w:t>
-      </w:r>
-    </w:p>
-    <w:p>
-      <w:pPr>
-        <w:numPr>
-          <w:numId w:val="10"/>
-          <w:ilvl w:val="0"/>
-        </w:numPr>
-      </w:pPr>
-      <w:r>
-        <w:t xml:space="preserve">Designed and provided ongoing development and maintenance of national award-winning dynamic Internet site to allow customers to access company resources (JSP with DB2 backend)</w:t>
-      </w:r>
-    </w:p>
-    <w:p>
-      <w:pPr>
-        <w:numPr>
-          <w:numId w:val="10"/>
-          <w:ilvl w:val="0"/>
-        </w:numPr>
-      </w:pPr>
-      <w:r>
-        <w:t xml:space="preserve">Created and introduced, with continuing development and maintenance, a unique Intranet site providing executives and employees access to critical business and process information. (ASP with Oracle backend)</w:t>
-      </w:r>
-    </w:p>
-    <w:p>
-      <w:pPr>
-        <w:numPr>
-          <w:numId w:val="10"/>
-          <w:ilvl w:val="0"/>
-        </w:numPr>
-      </w:pPr>
-      <w:r>
-        <w:t xml:space="preserve">Developed numerous custom applications and tools to solve unique client problems involving the conversion, automation, and filtering of business data (Visual Basic, PHP, ASP, Excel, Access)</w:t>
-      </w:r>
-    </w:p>
-    <w:p>
-      <w:pPr>
-        <w:numPr>
-          <w:numId w:val="10"/>
-          <w:ilvl w:val="0"/>
-        </w:numPr>
-      </w:pPr>
-      <w:r>
-        <w:t xml:space="preserve">Created external marketing site, parts database</w:t>
-      </w:r>
-    </w:p>
-    <w:bookmarkStart w:id="54" w:name="work-samples"/>
-    <w:p>
-      <w:pPr>
-        <w:pStyle w:val="Heading1"/>
-      </w:pPr>
-      <w:r>
-        <w:t xml:space="preserve">Work Samples</w:t>
-      </w:r>
-    </w:p>
-    <w:bookmarkEnd w:id="54"/>
     <w:p>
       <w:r>
         <w:drawing>
@@ -939,7 +892,7 @@
                     </pic:cNvPicPr>
                   </pic:nvPicPr>
                   <pic:blipFill>
-                    <a:blip r:embed="rId55"/>
+                    <a:blip r:embed="rId53"/>
                     <a:stretch>
                       <a:fillRect/>
                     </a:stretch>
@@ -981,7 +934,7 @@
       <w:r>
         <w:t xml:space="preserve"> </w:t>
       </w:r>
-      <w:hyperlink r:id="rId56">
+      <w:hyperlink r:id="rId54">
         <w:r>
           <w:rPr>
             <w:rStyle w:val="Link"/>
@@ -998,7 +951,7 @@
       <w:r>
         <w:t xml:space="preserve"> </w:t>
       </w:r>
-      <w:hyperlink r:id="rId57">
+      <w:hyperlink r:id="rId55">
         <w:r>
           <w:rPr>
             <w:rStyle w:val="Link"/>
@@ -1015,7 +968,7 @@
       <w:r>
         <w:t xml:space="preserve"> </w:t>
       </w:r>
-      <w:hyperlink r:id="rId58">
+      <w:hyperlink r:id="rId56">
         <w:r>
           <w:rPr>
             <w:rStyle w:val="Link"/>
@@ -1032,7 +985,7 @@
       <w:r>
         <w:t xml:space="preserve"> </w:t>
       </w:r>
-      <w:hyperlink r:id="rId59">
+      <w:hyperlink r:id="rId57">
         <w:r>
           <w:rPr>
             <w:rStyle w:val="Link"/>
@@ -1049,7 +1002,7 @@
       <w:r>
         <w:t xml:space="preserve"> </w:t>
       </w:r>
-      <w:hyperlink r:id="rId60">
+      <w:hyperlink r:id="rId58">
         <w:r>
           <w:rPr>
             <w:rStyle w:val="Link"/>
@@ -1059,7 +1012,7 @@
       </w:hyperlink>
     </w:p>
     <w:p>
-      <w:hyperlink r:id="rId61">
+      <w:hyperlink r:id="rId59">
         <w:r>
           <w:rPr>
             <w:rStyle w:val="Link"/>
@@ -1079,7 +1032,7 @@
 <file path=word/numbering.xml><?xml version="1.0" encoding="utf-8"?>
 <w:numbering xmlns:w="http://schemas.openxmlformats.org/wordprocessingml/2006/main">
   <w:abstractNum w:abstractNumId="0">
-    <w:nsid w:val="1cf948b1"/>
+    <w:nsid w:val="5c04cbc3"/>
     <w:multiLevelType w:val="multilevel"/>
     <w:lvl w:ilvl="0">
       <w:numFmt w:val="bullet"/>
@@ -1160,7 +1113,7 @@
     </w:lvl>
   </w:abstractNum>
   <w:abstractNum w:abstractNumId="2">
-    <w:nsid w:val="b12601f5"/>
+    <w:nsid w:val="e5bad3ce"/>
     <w:multiLevelType w:val="multilevel"/>
     <w:lvl w:ilvl="0">
       <w:numFmt w:val="bullet"/>
@@ -1265,9 +1218,6 @@
     <w:abstractNumId w:val="2"/>
   </w:num>
   <w:num w:numId="9">
-    <w:abstractNumId w:val="2"/>
-  </w:num>
-  <w:num w:numId="10">
     <w:abstractNumId w:val="2"/>
   </w:num>
 </w:numbering>

</xml_diff>

<commit_message>
Line edits to resume text
Change-Id: I6176a62cdcde5c70cecdfc6fb76c2beaf9a317e8
</commit_message>
<xml_diff>
--- a/resume.docx
+++ b/resume.docx
@@ -115,7 +115,7 @@
         </w:numPr>
       </w:pPr>
       <w:r>
-        <w:t xml:space="preserve">Over 15 years building Web applications</w:t>
+        <w:t xml:space="preserve">Over 15 years experience building Web applications</w:t>
       </w:r>
     </w:p>
     <w:p>
@@ -287,7 +287,7 @@
         </w:numPr>
       </w:pPr>
       <w:r>
-        <w:t xml:space="preserve">Led the development of an interactive D3.js powered visualization tool that powered our</w:t>
+        <w:t xml:space="preserve">Led development of interactive</w:t>
       </w:r>
       <w:r>
         <w:t xml:space="preserve"> </w:t>
@@ -297,7 +297,7 @@
           <w:rPr>
             <w:rStyle w:val="Link"/>
           </w:rPr>
-          <w:t xml:space="preserve">healthcare decision tool</w:t>
+          <w:t xml:space="preserve">visual healthcare decision support tool</w:t>
         </w:r>
       </w:hyperlink>
     </w:p>
@@ -309,7 +309,7 @@
         </w:numPr>
       </w:pPr>
       <w:r>
-        <w:t xml:space="preserve">Developed a foundational Javascript framework for external contractors (built on on-top of Backbone.js) to ensure consistent approach to frontend javascript applications</w:t>
+        <w:t xml:space="preserve">Created Javascript framework (built on on top of Backbone.js) to ensure consistent approach to frontend Javascript applications</w:t>
       </w:r>
     </w:p>
     <w:p>
@@ -320,7 +320,7 @@
         </w:numPr>
       </w:pPr>
       <w:r>
-        <w:t xml:space="preserve">Established automated frontend testing suite for our growing single page applications using Mocha/Chai/Karma</w:t>
+        <w:t xml:space="preserve">Established automated frontend testing suite using Mocha/Chai/Karma</w:t>
       </w:r>
     </w:p>
     <w:p>
@@ -331,7 +331,7 @@
         </w:numPr>
       </w:pPr>
       <w:r>
-        <w:t xml:space="preserve">Spearheaded the development and Open Sourcing of several libraries used to grow our Backbone.js testing capabilities</w:t>
+        <w:t xml:space="preserve">Spearheaded the development of several open source libraries related to expanding Backbone.js testing capabilities</w:t>
       </w:r>
     </w:p>
     <w:p>
@@ -420,7 +420,7 @@
         </w:numPr>
       </w:pPr>
       <w:r>
-        <w:t xml:space="preserve">Architected the core time-series data system to replace an aging MySQL solution with a highly scalable service backed by Clojure, Cassandra and RabbitMQ</w:t>
+        <w:t xml:space="preserve">Architected core time-series data system to replace an aging MySQL solution with a highly scalable service backed by Clojure, Cassandra and RabbitMQ</w:t>
       </w:r>
     </w:p>
     <w:p>
@@ -431,7 +431,7 @@
         </w:numPr>
       </w:pPr>
       <w:r>
-        <w:t xml:space="preserve">Established an Agile process to facilitate a rapid development and release cycle that significantly increased customer and company responsiveness and transition us from a release every few months, to multiple releases a week</w:t>
+        <w:t xml:space="preserve">Established Agile process to facilitate rapid development and release cycle from a release every few months to multiple releases a week</w:t>
       </w:r>
     </w:p>
     <w:p>
@@ -442,7 +442,7 @@
         </w:numPr>
       </w:pPr>
       <w:r>
-        <w:t xml:space="preserve">Successfully designed, developed, and led the technical merger of our product with our acquired company over the course of two months in order to differentiate us at our largest industry trade show in an increasingly dense competitive landscape</w:t>
+        <w:t xml:space="preserve">Successfully designed, developed, and led the technical merger of our product with an acquired company</w:t>
       </w:r>
     </w:p>
     <w:p>
@@ -453,7 +453,7 @@
         </w:numPr>
       </w:pPr>
       <w:r>
-        <w:t xml:space="preserve">Oversaw and negotiated a software staff increase as well as a company merger from five software developers to a fifteen member software development team consisting of QA, Design, DevOps, and Developers</w:t>
+        <w:t xml:space="preserve">Oversaw and negotiated software staff increase as well as company merger from five software developers to a fifteen member software development team consisting of QA, Design, DevOps, and Developers</w:t>
       </w:r>
     </w:p>
     <w:p>
@@ -591,7 +591,7 @@
         </w:numPr>
       </w:pPr>
       <w:r>
-        <w:t xml:space="preserve">Handled budgeting, project scheduling and application &amp; server architecture</w:t>
+        <w:t xml:space="preserve">Handled budgeting, project scheduling, application and server architecture</w:t>
       </w:r>
     </w:p>
     <w:bookmarkStart w:id="42" w:name="manager-of-digital-development"/>
@@ -617,7 +617,7 @@
         </w:numPr>
       </w:pPr>
       <w:r>
-        <w:t xml:space="preserve">Demonstrated leadership as technical lead; managing multiple project timelines and deliverables; working with colleagues to identify and develop solutions to operational requirements and shortcomings</w:t>
+        <w:t xml:space="preserve">Managed multiple project timelines and deliverables</w:t>
       </w:r>
     </w:p>
     <w:p>
@@ -628,6 +628,17 @@
         </w:numPr>
       </w:pPr>
       <w:r>
+        <w:t xml:space="preserve">Worked with colleagues to identify and develop solutions to operational requirements and shortcomings</w:t>
+      </w:r>
+    </w:p>
+    <w:p>
+      <w:pPr>
+        <w:numPr>
+          <w:numId w:val="6"/>
+          <w:ilvl w:val="0"/>
+        </w:numPr>
+      </w:pPr>
+      <w:r>
         <w:t xml:space="preserve">Negotiated with multiple companies to donate products and services to PBS resulting in recurring savings of over $40,000 (Atlassian, ExtJS, Github, etc.)</w:t>
       </w:r>
     </w:p>
@@ -665,7 +676,7 @@
         </w:numPr>
       </w:pPr>
       <w:r>
-        <w:t xml:space="preserve">Initiated transition to open source platform</w:t>
+        <w:t xml:space="preserve">Initiated transition to open source course platform</w:t>
       </w:r>
     </w:p>
     <w:p>
@@ -829,7 +840,7 @@
         </w:numPr>
       </w:pPr>
       <w:r>
-        <w:t xml:space="preserve">Designed and provided ongoing development and maintenance of national award-winning dynamic Internet site to allow customers to access company resources (JSP with DB2 backend)</w:t>
+        <w:t xml:space="preserve">Designed and provided ongoing development and maintenance of national award-winning dynamic Web site</w:t>
       </w:r>
     </w:p>
     <w:p>
@@ -840,7 +851,7 @@
         </w:numPr>
       </w:pPr>
       <w:r>
-        <w:t xml:space="preserve">Created and introduced, with continuing development and maintenance, a unique Intranet site providing executives and employees access to critical business and process information. (ASP with Oracle backend)</w:t>
+        <w:t xml:space="preserve">Created a unique Intranet site providing executives and employees access to critical business and process information</w:t>
       </w:r>
     </w:p>
     <w:p>
@@ -851,7 +862,7 @@
         </w:numPr>
       </w:pPr>
       <w:r>
-        <w:t xml:space="preserve">Developed numerous custom applications and tools to solve unique client problems involving the conversion, automation, and filtering of business data (Visual Basic, PHP, ASP, Excel, Access)</w:t>
+        <w:t xml:space="preserve">Developed numerous custom applications and tools to solve unique client problems involving the conversion, automation, and filtering of business data</w:t>
       </w:r>
     </w:p>
     <w:p>
@@ -1032,7 +1043,7 @@
 <file path=word/numbering.xml><?xml version="1.0" encoding="utf-8"?>
 <w:numbering xmlns:w="http://schemas.openxmlformats.org/wordprocessingml/2006/main">
   <w:abstractNum w:abstractNumId="0">
-    <w:nsid w:val="5c04cbc3"/>
+    <w:nsid w:val="3e2701d5"/>
     <w:multiLevelType w:val="multilevel"/>
     <w:lvl w:ilvl="0">
       <w:numFmt w:val="bullet"/>
@@ -1113,7 +1124,7 @@
     </w:lvl>
   </w:abstractNum>
   <w:abstractNum w:abstractNumId="2">
-    <w:nsid w:val="e5bad3ce"/>
+    <w:nsid w:val="9c45c2cb"/>
     <w:multiLevelType w:val="multilevel"/>
     <w:lvl w:ilvl="0">
       <w:numFmt w:val="bullet"/>

</xml_diff>

<commit_message>
Fixed up ordering of skills.
Change-Id: I5b6186ecbda3e41d7875f85931575f8cd6582e78
</commit_message>
<xml_diff>
--- a/resume.docx
+++ b/resume.docx
@@ -525,7 +525,7 @@
     <w:bookmarkEnd w:id="41"/>
     <w:p>
       <w:r>
-        <w:t xml:space="preserve">2007 - 2011 — Python, Django, Javascript, Backbone.js, MySQL, SOLR, RabbitMQ, Amazon EC2, Paypal Payflow Pro, GIT</w:t>
+        <w:t xml:space="preserve">2007 - 2011 — Python, Django, Javascript, Backbone.js, MySQL, SOLR, RabbitMQ, Amazon EC2, GIT, Paypal Payflow Pro</w:t>
       </w:r>
     </w:p>
     <w:p>
@@ -606,7 +606,7 @@
     <w:bookmarkEnd w:id="42"/>
     <w:p>
       <w:r>
-        <w:t xml:space="preserve">2007 — Python, Django, Javascript, Backbone.js, MySQL, Xapian, Amazon EC2, Paypal Payflow Pro, GIT, SVN</w:t>
+        <w:t xml:space="preserve">2007 — Python, Django, Javascript, Backbone.js, MySQL, Xapian, Amazon EC2, GIT, SVN, Paypal Payflow Pro</w:t>
       </w:r>
     </w:p>
     <w:p>
@@ -829,7 +829,7 @@
     <w:bookmarkEnd w:id="51"/>
     <w:p>
       <w:r>
-        <w:t xml:space="preserve">1998 - 2004 — Java, JSP, PHP, ASP, Visual Basic, DB2, Oracle, Microsoft IIS, HTML, CSS, Javascript</w:t>
+        <w:t xml:space="preserve">1998 - 2004 — Java, JSP, PHP, ASP, Visual Basic, HTML, CSS, Javascript, DB2, Oracle, Microsoft IIS</w:t>
       </w:r>
     </w:p>
     <w:p>
@@ -1043,7 +1043,7 @@
 <file path=word/numbering.xml><?xml version="1.0" encoding="utf-8"?>
 <w:numbering xmlns:w="http://schemas.openxmlformats.org/wordprocessingml/2006/main">
   <w:abstractNum w:abstractNumId="0">
-    <w:nsid w:val="3e2701d5"/>
+    <w:nsid w:val="a2a61781"/>
     <w:multiLevelType w:val="multilevel"/>
     <w:lvl w:ilvl="0">
       <w:numFmt w:val="bullet"/>
@@ -1124,7 +1124,7 @@
     </w:lvl>
   </w:abstractNum>
   <w:abstractNum w:abstractNumId="2">
-    <w:nsid w:val="9c45c2cb"/>
+    <w:nsid w:val="d2110121"/>
     <w:multiLevelType w:val="multilevel"/>
     <w:lvl w:ilvl="0">
       <w:numFmt w:val="bullet"/>

</xml_diff>

<commit_message>
Fixed txt to remove unicode character.
Change-Id: I7dd3f4e9623300d39ec106fcbd21f5c98374b850
</commit_message>
<xml_diff>
--- a/resume.docx
+++ b/resume.docx
@@ -1043,7 +1043,7 @@
 <file path=word/numbering.xml><?xml version="1.0" encoding="utf-8"?>
 <w:numbering xmlns:w="http://schemas.openxmlformats.org/wordprocessingml/2006/main">
   <w:abstractNum w:abstractNumId="0">
-    <w:nsid w:val="a2a61781"/>
+    <w:nsid w:val="3f492462"/>
     <w:multiLevelType w:val="multilevel"/>
     <w:lvl w:ilvl="0">
       <w:numFmt w:val="bullet"/>
@@ -1124,7 +1124,7 @@
     </w:lvl>
   </w:abstractNum>
   <w:abstractNum w:abstractNumId="2">
-    <w:nsid w:val="d2110121"/>
+    <w:nsid w:val="e3b6e6b8"/>
     <w:multiLevelType w:val="multilevel"/>
     <w:lvl w:ilvl="0">
       <w:numFmt w:val="bullet"/>

</xml_diff>

<commit_message>
Addressed small editorial changes.
Change-Id: Ia5384b8439ddbe7865c4eaf0f997b7daf058fe8e
</commit_message>
<xml_diff>
--- a/resume.docx
+++ b/resume.docx
@@ -309,7 +309,7 @@
         </w:numPr>
       </w:pPr>
       <w:r>
-        <w:t xml:space="preserve">Created Javascript framework (built on on top of Backbone.js) to ensure consistent approach to frontend Javascript applications</w:t>
+        <w:t xml:space="preserve">Created Javascript framework (built on top of Backbone.js) to ensure consistent approach to frontend Javascript applications</w:t>
       </w:r>
     </w:p>
     <w:p>
@@ -366,7 +366,7 @@
           <w:rPr>
             <w:rStyle w:val="Link"/>
           </w:rPr>
-          <w:t xml:space="preserve">https://wisertogether.com</w:t>
+          <w:t xml:space="preserve">http://wisertogether.com</w:t>
         </w:r>
       </w:hyperlink>
       <w:r>
@@ -409,7 +409,7 @@
     <w:bookmarkEnd w:id="37"/>
     <w:p>
       <w:r>
-        <w:t xml:space="preserve">20011 - 2013 — Ruby, Ruby on Rails, Clojure, Javascript, Backbone.js, MySQL, Cassandra, Chef, GIT, i18n</w:t>
+        <w:t xml:space="preserve">2011 - 2013 — Ruby, Ruby on Rails, Clojure, Javascript, Backbone.js, MySQL, Cassandra, Chef, GIT, i18n</w:t>
       </w:r>
     </w:p>
     <w:p>
@@ -453,7 +453,7 @@
         </w:numPr>
       </w:pPr>
       <w:r>
-        <w:t xml:space="preserve">Oversaw and negotiated software staff increase as well as company merger from five software developers to a fifteen member software development team consisting of QA, Design, DevOps, and Developers</w:t>
+        <w:t xml:space="preserve">Oversaw and negotiated software staff increases as well as company merger from five software developers to a fifteen member software development team consisting of QA, Design, DevOps, and Developers</w:t>
       </w:r>
     </w:p>
     <w:p>
@@ -840,7 +840,7 @@
         </w:numPr>
       </w:pPr>
       <w:r>
-        <w:t xml:space="preserve">Designed and provided ongoing development and maintenance of national award-winning dynamic Web site</w:t>
+        <w:t xml:space="preserve">Worked throughout high school and college, onsite and telecommuting, with the Information Technology Department</w:t>
       </w:r>
     </w:p>
     <w:p>
@@ -851,6 +851,17 @@
         </w:numPr>
       </w:pPr>
       <w:r>
+        <w:t xml:space="preserve">Designed and provided ongoing development and maintenance of company's dynamic website, which won a national design award</w:t>
+      </w:r>
+    </w:p>
+    <w:p>
+      <w:pPr>
+        <w:numPr>
+          <w:numId w:val="9"/>
+          <w:ilvl w:val="0"/>
+        </w:numPr>
+      </w:pPr>
+      <w:r>
         <w:t xml:space="preserve">Created a unique Intranet site providing executives and employees access to critical business and process information</w:t>
       </w:r>
     </w:p>
@@ -873,7 +884,7 @@
         </w:numPr>
       </w:pPr>
       <w:r>
-        <w:t xml:space="preserve">Created external marketing site, parts database</w:t>
+        <w:t xml:space="preserve">Created external marketing site for aircraft engine parts database</w:t>
       </w:r>
     </w:p>
     <w:bookmarkStart w:id="52" w:name="work-samples"/>
@@ -1043,7 +1054,7 @@
 <file path=word/numbering.xml><?xml version="1.0" encoding="utf-8"?>
 <w:numbering xmlns:w="http://schemas.openxmlformats.org/wordprocessingml/2006/main">
   <w:abstractNum w:abstractNumId="0">
-    <w:nsid w:val="3f492462"/>
+    <w:nsid w:val="74e73560"/>
     <w:multiLevelType w:val="multilevel"/>
     <w:lvl w:ilvl="0">
       <w:numFmt w:val="bullet"/>
@@ -1124,7 +1135,7 @@
     </w:lvl>
   </w:abstractNum>
   <w:abstractNum w:abstractNumId="2">
-    <w:nsid w:val="e3b6e6b8"/>
+    <w:nsid w:val="a0cd6523"/>
     <w:multiLevelType w:val="multilevel"/>
     <w:lvl w:ilvl="0">
       <w:numFmt w:val="bullet"/>

</xml_diff>

<commit_message>
Updated pdf and docx versions.
Change-Id: Ib656057467f50581059e69516daf667d2b283bd5
</commit_message>
<xml_diff>
--- a/resume.docx
+++ b/resume.docx
@@ -1054,7 +1054,7 @@
 <file path=word/numbering.xml><?xml version="1.0" encoding="utf-8"?>
 <w:numbering xmlns:w="http://schemas.openxmlformats.org/wordprocessingml/2006/main">
   <w:abstractNum w:abstractNumId="0">
-    <w:nsid w:val="74e73560"/>
+    <w:nsid w:val="2971ce42"/>
     <w:multiLevelType w:val="multilevel"/>
     <w:lvl w:ilvl="0">
       <w:numFmt w:val="bullet"/>
@@ -1135,7 +1135,7 @@
     </w:lvl>
   </w:abstractNum>
   <w:abstractNum w:abstractNumId="2">
-    <w:nsid w:val="a0cd6523"/>
+    <w:nsid w:val="be0a7cd8"/>
     <w:multiLevelType w:val="multilevel"/>
     <w:lvl w:ilvl="0">
       <w:numFmt w:val="bullet"/>

</xml_diff>